<commit_message>
SZUSUEN: Poprawki tekstu w dokumencie .docx
</commit_message>
<xml_diff>
--- a/w_przygotowaniu/szusuen.docx
+++ b/w_przygotowaniu/szusuen.docx
@@ -122,55 +122,59 @@
           <w:sz w:val="22"/>
           <w:shd w:fill="auto" w:val="clear"/>
         </w:rPr>
-        <w:t xml:space="preserve">w Durum, gdzie zyskał doświadczenie w rządzeniu i obycie w sprawach wojskowych. Według określeń rocznych skutecznie walczył na północnej granicy imperium, a jego przeciwnikami byli Huryci, Amoryci oraz górskie ludy z północnego Zagrosu. Wspomniane kraje Simanum i Zabszali znajdowały się na obu krańcach (zachodnim i wschodnim) północnych obszarów strefy wpływów królestwa z Ur. Simanum położone było blisko ważnego szlaku handlowego, a więc miało ogromne znaczenie strategiczne i było liczącą się twierdzą. </w:t>
-      </w:r>
-    </w:p>
-    <w:p>
-      <w:pPr>
-        <w:spacing w:before="0" w:after="200" w:line="276"/>
-        <w:ind w:right="0" w:left="0" w:firstLine="0"/>
-        <w:jc w:val="left"/>
-        <w:rPr>
-          <w:rFonts w:ascii="Calibri" w:hAnsi="Calibri" w:cs="Calibri" w:eastAsia="Calibri"/>
-          <w:color w:val="auto"/>
-          <w:spacing w:val="0"/>
-          <w:position w:val="0"/>
-          <w:sz w:val="22"/>
-          <w:shd w:fill="auto" w:val="clear"/>
-        </w:rPr>
-      </w:pPr>
-      <w:r>
-        <w:rPr>
-          <w:rFonts w:ascii="Calibri" w:hAnsi="Calibri" w:cs="Calibri" w:eastAsia="Calibri"/>
-          <w:color w:val="auto"/>
-          <w:spacing w:val="0"/>
-          <w:position w:val="0"/>
-          <w:sz w:val="22"/>
-          <w:shd w:fill="auto" w:val="clear"/>
-        </w:rPr>
-        <w:t xml:space="preserve">Kampania przeciw Simanum</w:t>
-      </w:r>
-      <w:r>
-        <w:rPr>
-          <w:rFonts w:ascii="Calibri" w:hAnsi="Calibri" w:cs="Calibri" w:eastAsia="Calibri"/>
-          <w:color w:val="auto"/>
-          <w:spacing w:val="0"/>
-          <w:position w:val="0"/>
-          <w:sz w:val="22"/>
-          <w:shd w:fill="auto" w:val="clear"/>
-        </w:rPr>
-        <w:t xml:space="preserve">, w trzecim roku panowania tego króla,</w:t>
-      </w:r>
-      <w:r>
-        <w:rPr>
-          <w:rFonts w:ascii="Calibri" w:hAnsi="Calibri" w:cs="Calibri" w:eastAsia="Calibri"/>
-          <w:color w:val="auto"/>
-          <w:spacing w:val="0"/>
-          <w:position w:val="0"/>
-          <w:sz w:val="22"/>
-          <w:shd w:fill="auto" w:val="clear"/>
-        </w:rPr>
-        <w:t xml:space="preserve"> sprowokowana zosta</w:t>
+        <w:t xml:space="preserve">w Durum, gdzie zyskał doświadczenie w rządzeniu i obycie w sprawach wojskowych. </w:t>
+      </w:r>
+    </w:p>
+    <w:p>
+      <w:pPr>
+        <w:spacing w:before="0" w:after="200" w:line="276"/>
+        <w:ind w:right="0" w:left="0" w:firstLine="0"/>
+        <w:jc w:val="left"/>
+        <w:rPr>
+          <w:rFonts w:ascii="Calibri" w:hAnsi="Calibri" w:cs="Calibri" w:eastAsia="Calibri"/>
+          <w:color w:val="auto"/>
+          <w:spacing w:val="0"/>
+          <w:position w:val="0"/>
+          <w:sz w:val="22"/>
+          <w:shd w:fill="auto" w:val="clear"/>
+        </w:rPr>
+      </w:pPr>
+      <w:r>
+        <w:rPr>
+          <w:rFonts w:ascii="Calibri" w:hAnsi="Calibri" w:cs="Calibri" w:eastAsia="Calibri"/>
+          <w:color w:val="auto"/>
+          <w:spacing w:val="0"/>
+          <w:position w:val="0"/>
+          <w:sz w:val="22"/>
+          <w:shd w:fill="auto" w:val="clear"/>
+        </w:rPr>
+        <w:t xml:space="preserve">Szusuen został królem po śmierci Amar-Suena. Według określeń rocznych skutecznie walczył na północnej granicy imperium, a jego przeciwnikami byli Huryci, Amoryci oraz górskie ludy z północnego Zagrosu. Wspomniane kraje Simanum i Zabszali znajdowały się na obu krańcach (zachodnim i wschodnim) północnych obszarów strefy wpływów królestwa z Ur. Simanum położone było blisko ważnego szlaku handlowego, a więc miało ogromne znaczenie strategiczne i było liczącą się twierdzą. </w:t>
+      </w:r>
+    </w:p>
+    <w:p>
+      <w:pPr>
+        <w:spacing w:before="0" w:after="200" w:line="276"/>
+        <w:ind w:right="0" w:left="0" w:firstLine="0"/>
+        <w:jc w:val="left"/>
+        <w:rPr>
+          <w:rFonts w:ascii="Calibri" w:hAnsi="Calibri" w:cs="Calibri" w:eastAsia="Calibri"/>
+          <w:color w:val="auto"/>
+          <w:spacing w:val="0"/>
+          <w:position w:val="0"/>
+          <w:sz w:val="22"/>
+          <w:shd w:fill="auto" w:val="clear"/>
+        </w:rPr>
+      </w:pPr>
+      <w:r>
+        <w:rPr>
+          <w:rFonts w:ascii="Calibri" w:hAnsi="Calibri" w:cs="Calibri" w:eastAsia="Calibri"/>
+          <w:color w:val="auto"/>
+          <w:spacing w:val="0"/>
+          <w:position w:val="0"/>
+          <w:sz w:val="22"/>
+          <w:shd w:fill="auto" w:val="clear"/>
+        </w:rPr>
+        <w:t xml:space="preserve">Kampania przeciw Simanum, w trzecim roku panowania króla, sprowokowana zosta</w:t>
       </w:r>
       <w:r>
         <w:rPr>
@@ -255,85 +259,118 @@
           <w:sz w:val="22"/>
           <w:shd w:fill="auto" w:val="clear"/>
         </w:rPr>
-        <w:t xml:space="preserve">ęską kampanię Szu-Suena w Simanum, do pokonanych wrogów dorzucając dorzucając Niniwę oraz leżące nieco na północ od niej miasto Talmusz. O jego aktywności dyplomatycznej na tych terenach świadczy równiez pochodzenie jego drugiej żony Tiamat-baszti, która być może była siostrą Tisz-atala z Niniwy. </w:t>
-      </w:r>
-    </w:p>
-    <w:p>
-      <w:pPr>
-        <w:spacing w:before="0" w:after="200" w:line="276"/>
-        <w:ind w:right="0" w:left="0" w:firstLine="0"/>
-        <w:jc w:val="left"/>
-        <w:rPr>
-          <w:rFonts w:ascii="Calibri" w:hAnsi="Calibri" w:cs="Calibri" w:eastAsia="Calibri"/>
-          <w:color w:val="auto"/>
-          <w:spacing w:val="0"/>
-          <w:position w:val="0"/>
-          <w:sz w:val="22"/>
-          <w:shd w:fill="auto" w:val="clear"/>
-        </w:rPr>
-      </w:pPr>
-      <w:r>
-        <w:rPr>
-          <w:rFonts w:ascii="Calibri" w:hAnsi="Calibri" w:cs="Calibri" w:eastAsia="Calibri"/>
-          <w:color w:val="auto"/>
-          <w:spacing w:val="0"/>
-          <w:position w:val="0"/>
-          <w:sz w:val="22"/>
-          <w:shd w:fill="auto" w:val="clear"/>
-        </w:rPr>
-        <w:t xml:space="preserve">Drugą dużą kampanią wojenna Szu-Suena była wyprawa przeciwko Zabszali w siódmym roku panowania. Wojna toczyła się na wschodzie oraz północnym wschodzie, a przeciwnikami sumeryjskigo króla była koalicja pod przewodnictwem Szimaszki oraz rozległych krajów od Anszan, czyli Elamu aż do Morza Górnego - w tym przypadku zapewne chodziło o Morze Kaspijskie. </w:t>
-      </w:r>
-    </w:p>
-    <w:p>
-      <w:pPr>
-        <w:spacing w:before="0" w:after="200" w:line="276"/>
-        <w:ind w:right="0" w:left="0" w:firstLine="0"/>
-        <w:jc w:val="left"/>
-        <w:rPr>
-          <w:rFonts w:ascii="Calibri" w:hAnsi="Calibri" w:cs="Calibri" w:eastAsia="Calibri"/>
-          <w:color w:val="auto"/>
-          <w:spacing w:val="0"/>
-          <w:position w:val="0"/>
-          <w:sz w:val="22"/>
-          <w:shd w:fill="auto" w:val="clear"/>
-        </w:rPr>
-      </w:pPr>
-      <w:r>
-        <w:rPr>
-          <w:rFonts w:ascii="Calibri" w:hAnsi="Calibri" w:cs="Calibri" w:eastAsia="Calibri"/>
-          <w:color w:val="auto"/>
-          <w:spacing w:val="0"/>
-          <w:position w:val="0"/>
-          <w:sz w:val="22"/>
-          <w:shd w:fill="auto" w:val="clear"/>
-        </w:rPr>
-        <w:t xml:space="preserve">Szue-Suen pokonał przeciwników w walnej bitwie i pojmał do niewoli władców zbuntowanych krajów, w tym wielkich książąt kraju Zabszali i licznych książąt wielu innych miast. Wszystkich ich przywiódł w triumfie do Nippur na chwałę Enlila i Ninlil. </w:t>
-      </w:r>
-    </w:p>
-    <w:p>
-      <w:pPr>
-        <w:spacing w:before="0" w:after="200" w:line="276"/>
-        <w:ind w:right="0" w:left="0" w:firstLine="0"/>
-        <w:jc w:val="left"/>
-        <w:rPr>
-          <w:rFonts w:ascii="Calibri" w:hAnsi="Calibri" w:cs="Calibri" w:eastAsia="Calibri"/>
-          <w:color w:val="auto"/>
-          <w:spacing w:val="0"/>
-          <w:position w:val="0"/>
-          <w:sz w:val="22"/>
-          <w:shd w:fill="auto" w:val="clear"/>
-        </w:rPr>
-      </w:pPr>
-      <w:r>
-        <w:rPr>
-          <w:rFonts w:ascii="Calibri" w:hAnsi="Calibri" w:cs="Calibri" w:eastAsia="Calibri"/>
-          <w:color w:val="auto"/>
-          <w:spacing w:val="0"/>
-          <w:position w:val="0"/>
-          <w:sz w:val="22"/>
-          <w:shd w:fill="auto" w:val="clear"/>
-        </w:rPr>
-        <w:t xml:space="preserve">Sukcesy polityczne oraz zakresy tytularnego zwierzchnictwa potwiedza inskrypcja fundacyjna z jego świątyni w Girsu. W opozycji do tych sukcesów i zdolności do działań bojowych na wschodzie i północy pozostaje bierność i postawa defensywna wobec zagrożenia amoryckiego z północnego zachodu. Jedynymi działaniami w tyrm rejonie było rozbudowę systemu umocnień, zwanego w skrócie "</w:t>
+        <w:t xml:space="preserve">ęską kampanię Szu-Suena w Simanum, do pokonanych wrogów dorzucając Niniwę oraz leżące nieco na północ od niej miasto Talmusz. O aktywności dyplomatycznej Szu-Suena na tych terenach świadczy równiez pochodzenie jego drugiej żony Tiamat-baszti, która być może była siostrą Tisz-atala z Niniwy. </w:t>
+      </w:r>
+    </w:p>
+    <w:p>
+      <w:pPr>
+        <w:spacing w:before="0" w:after="200" w:line="276"/>
+        <w:ind w:right="0" w:left="0" w:firstLine="0"/>
+        <w:jc w:val="left"/>
+        <w:rPr>
+          <w:rFonts w:ascii="Calibri" w:hAnsi="Calibri" w:cs="Calibri" w:eastAsia="Calibri"/>
+          <w:color w:val="auto"/>
+          <w:spacing w:val="0"/>
+          <w:position w:val="0"/>
+          <w:sz w:val="22"/>
+          <w:shd w:fill="auto" w:val="clear"/>
+        </w:rPr>
+      </w:pPr>
+      <w:r>
+        <w:rPr>
+          <w:rFonts w:ascii="Calibri" w:hAnsi="Calibri" w:cs="Calibri" w:eastAsia="Calibri"/>
+          <w:color w:val="auto"/>
+          <w:spacing w:val="0"/>
+          <w:position w:val="0"/>
+          <w:sz w:val="22"/>
+          <w:shd w:fill="auto" w:val="clear"/>
+        </w:rPr>
+        <w:t xml:space="preserve">Drug</w:t>
+      </w:r>
+      <w:r>
+        <w:rPr>
+          <w:rFonts w:ascii="Calibri" w:hAnsi="Calibri" w:cs="Calibri" w:eastAsia="Calibri"/>
+          <w:color w:val="auto"/>
+          <w:spacing w:val="0"/>
+          <w:position w:val="0"/>
+          <w:sz w:val="22"/>
+          <w:shd w:fill="auto" w:val="clear"/>
+        </w:rPr>
+        <w:t xml:space="preserve">ą dużą kampanią wojenna Szu-Suena była wyprawa przeciwko Zabszali w siódmym roku panowania. Wojna toczyła się na wschodzie oraz północnym wschodzie, a przeciwnikami sumeryjskigo króla była koalicja pod przewodnictwem Szimaszki oraz rozległych krajów od Anszan, czyli Elamu aż do Morza Górnego - w tym przypadku zapewne chodziło o Morze Kaspijskie. </w:t>
+      </w:r>
+    </w:p>
+    <w:p>
+      <w:pPr>
+        <w:spacing w:before="0" w:after="200" w:line="276"/>
+        <w:ind w:right="0" w:left="0" w:firstLine="0"/>
+        <w:jc w:val="left"/>
+        <w:rPr>
+          <w:rFonts w:ascii="Calibri" w:hAnsi="Calibri" w:cs="Calibri" w:eastAsia="Calibri"/>
+          <w:color w:val="auto"/>
+          <w:spacing w:val="0"/>
+          <w:position w:val="0"/>
+          <w:sz w:val="22"/>
+          <w:shd w:fill="auto" w:val="clear"/>
+        </w:rPr>
+      </w:pPr>
+      <w:r>
+        <w:rPr>
+          <w:rFonts w:ascii="Calibri" w:hAnsi="Calibri" w:cs="Calibri" w:eastAsia="Calibri"/>
+          <w:color w:val="auto"/>
+          <w:spacing w:val="0"/>
+          <w:position w:val="0"/>
+          <w:sz w:val="22"/>
+          <w:shd w:fill="auto" w:val="clear"/>
+        </w:rPr>
+        <w:t xml:space="preserve">Szue-Suen pokona</w:t>
+      </w:r>
+      <w:r>
+        <w:rPr>
+          <w:rFonts w:ascii="Calibri" w:hAnsi="Calibri" w:cs="Calibri" w:eastAsia="Calibri"/>
+          <w:color w:val="auto"/>
+          <w:spacing w:val="0"/>
+          <w:position w:val="0"/>
+          <w:sz w:val="22"/>
+          <w:shd w:fill="auto" w:val="clear"/>
+        </w:rPr>
+        <w:t xml:space="preserve">ł przeciwników w walnej bitwie i pojmał do niewoli władców zbuntowanych krajów, w tym wielkich książąt kraju Zabszali i licznych książąt wielu innych miast. Wszystkich ich przywiódł w triumfie do Nippur na chwałę Enlila i Ninlil. </w:t>
+      </w:r>
+    </w:p>
+    <w:p>
+      <w:pPr>
+        <w:spacing w:before="0" w:after="200" w:line="276"/>
+        <w:ind w:right="0" w:left="0" w:firstLine="0"/>
+        <w:jc w:val="left"/>
+        <w:rPr>
+          <w:rFonts w:ascii="Calibri" w:hAnsi="Calibri" w:cs="Calibri" w:eastAsia="Calibri"/>
+          <w:color w:val="auto"/>
+          <w:spacing w:val="0"/>
+          <w:position w:val="0"/>
+          <w:sz w:val="22"/>
+          <w:shd w:fill="auto" w:val="clear"/>
+        </w:rPr>
+      </w:pPr>
+      <w:r>
+        <w:rPr>
+          <w:rFonts w:ascii="Calibri" w:hAnsi="Calibri" w:cs="Calibri" w:eastAsia="Calibri"/>
+          <w:color w:val="auto"/>
+          <w:spacing w:val="0"/>
+          <w:position w:val="0"/>
+          <w:sz w:val="22"/>
+          <w:shd w:fill="auto" w:val="clear"/>
+        </w:rPr>
+        <w:t xml:space="preserve">Sukcesy polityczne oraz zakresy tytularnego zwierzchnictwa potwiedza inskrypcja fundacyjna z jego </w:t>
+      </w:r>
+      <w:r>
+        <w:rPr>
+          <w:rFonts w:ascii="Calibri" w:hAnsi="Calibri" w:cs="Calibri" w:eastAsia="Calibri"/>
+          <w:color w:val="auto"/>
+          <w:spacing w:val="0"/>
+          <w:position w:val="0"/>
+          <w:sz w:val="22"/>
+          <w:shd w:fill="auto" w:val="clear"/>
+        </w:rPr>
+        <w:t xml:space="preserve">świątyni w Girsu. W opozycji do tych sukcesów i zdolności do działań bojowych na wschodzie i północy pozostaje bierność i postawa defensywna wobec zagrożenia amoryckiego z północnego zachodu. Jedynymi działaniami w tyrm rejonie było rozbudowę systemu umocnień, zwanego w skrócie "</w:t>
       </w:r>
       <w:r>
         <w:rPr>
@@ -382,7 +419,18 @@
           <w:sz w:val="22"/>
           <w:shd w:fill="auto" w:val="clear"/>
         </w:rPr>
-        <w:t xml:space="preserve">Biorąc pod uwagę zwiekszającą się infiltrację amorycką już nie tylko terenów peryferyjnych, ale samego centrum Sumeru i Akadu, rozbudowę muru należy uznać za świadectwo wzrostu obawy przed coraz groźniejszym naporem Amorytów. Niedługo później, już na początku panowania następnego władcy z III dynastii z Ur, dało ono o sobie znać obnażając długo skrywaną słabość państwa. </w:t>
+        <w:t xml:space="preserve">Bior</w:t>
+      </w:r>
+      <w:r>
+        <w:rPr>
+          <w:rFonts w:ascii="Calibri" w:hAnsi="Calibri" w:cs="Calibri" w:eastAsia="Calibri"/>
+          <w:color w:val="auto"/>
+          <w:spacing w:val="0"/>
+          <w:position w:val="0"/>
+          <w:sz w:val="22"/>
+          <w:shd w:fill="auto" w:val="clear"/>
+        </w:rPr>
+        <w:t xml:space="preserve">ąc pod uwagę zwiekszającą się infiltrację amorycką już nie tylko terenów peryferyjnych, ale samego centrum Sumeru i Akadu, rozbudowę muru należy uznać za świadectwo wzrostu obawy przed coraz groźniejszym naporem Amorytów. Niedługo później, już na początku panowania następnego władcy z III dynastii z Ur, dało ono o sobie znać obnażając długo skrywaną słabość państwa. </w:t>
       </w:r>
     </w:p>
     <w:p>

</xml_diff>